<commit_message>
Se agregan cambios y pruebas tesis
</commit_message>
<xml_diff>
--- a/AprendizajeAutomatico/Isolation Forest separa las anomalías cerca de rama principal del nodo.docx
+++ b/AprendizajeAutomatico/Isolation Forest separa las anomalías cerca de rama principal del nodo.docx
@@ -6,7 +6,6 @@
       <w:pPr>
         <w:jc w:val="both"/>
       </w:pPr>
-      <w:bookmarkStart w:id="0" w:name="_GoBack"/>
       <w:r>
         <w:t>S</w:t>
       </w:r>
@@ -97,16 +96,7 @@
         <w:t>que,</w:t>
       </w:r>
       <w:r>
-        <w:t xml:space="preserve"> e</w:t>
-      </w:r>
-      <w:r>
-        <w:t>s</w:t>
-      </w:r>
-      <w:r>
-        <w:t xml:space="preserve"> muy</w:t>
-      </w:r>
-      <w:r>
-        <w:t xml:space="preserve"> utilizado generalmente en grandes bases de datos.</w:t>
+        <w:t xml:space="preserve"> es muy utilizado generalmente en grandes bases de datos.</w:t>
       </w:r>
     </w:p>
     <w:p>
@@ -182,7 +172,6 @@
         <w:t>.</w:t>
       </w:r>
     </w:p>
-    <w:bookmarkEnd w:id="0"/>
     <w:p>
       <w:pPr>
         <w:jc w:val="both"/>
@@ -821,77 +810,7 @@
           <w:szCs w:val="21"/>
           <w:shd w:val="clear" w:color="auto" w:fill="FFFFFF"/>
         </w:rPr>
-        <w:t>las técnicas de a</w:t>
-      </w:r>
-      <w:r>
-        <w:rPr>
-          <w:rFonts w:ascii="Arial" w:hAnsi="Arial" w:cs="Arial"/>
-          <w:color w:val="414141"/>
-          <w:sz w:val="21"/>
-          <w:szCs w:val="21"/>
-          <w:shd w:val="clear" w:color="auto" w:fill="FFFFFF"/>
-        </w:rPr>
-        <w:t>grupamiento son no supervisadas, se va a</w:t>
-      </w:r>
-      <w:r>
-        <w:rPr>
-          <w:rFonts w:ascii="Arial" w:hAnsi="Arial" w:cs="Arial"/>
-          <w:color w:val="414141"/>
-          <w:sz w:val="21"/>
-          <w:szCs w:val="21"/>
-          <w:shd w:val="clear" w:color="auto" w:fill="FFFFFF"/>
-        </w:rPr>
-        <w:t xml:space="preserve"> </w:t>
-      </w:r>
-      <w:r>
-        <w:rPr>
-          <w:rFonts w:ascii="Arial" w:hAnsi="Arial" w:cs="Arial"/>
-          <w:color w:val="414141"/>
-          <w:sz w:val="21"/>
-          <w:szCs w:val="21"/>
-          <w:shd w:val="clear" w:color="auto" w:fill="FFFFFF"/>
-        </w:rPr>
-        <w:t>formar y</w:t>
-      </w:r>
-      <w:r>
-        <w:rPr>
-          <w:rFonts w:ascii="Arial" w:hAnsi="Arial" w:cs="Arial"/>
-          <w:color w:val="414141"/>
-          <w:sz w:val="21"/>
-          <w:szCs w:val="21"/>
-          <w:shd w:val="clear" w:color="auto" w:fill="FFFFFF"/>
-        </w:rPr>
-        <w:t xml:space="preserve"> revisar si los </w:t>
-      </w:r>
-      <w:r>
-        <w:rPr>
-          <w:rFonts w:ascii="Arial" w:hAnsi="Arial" w:cs="Arial"/>
-          <w:color w:val="414141"/>
-          <w:sz w:val="21"/>
-          <w:szCs w:val="21"/>
-          <w:shd w:val="clear" w:color="auto" w:fill="FFFFFF"/>
-        </w:rPr>
-        <w:t>clústeres resultantes</w:t>
-      </w:r>
-      <w:r>
-        <w:rPr>
-          <w:rFonts w:ascii="Arial" w:hAnsi="Arial" w:cs="Arial"/>
-          <w:color w:val="414141"/>
-          <w:sz w:val="21"/>
-          <w:szCs w:val="21"/>
-          <w:shd w:val="clear" w:color="auto" w:fill="FFFFFF"/>
-        </w:rPr>
-        <w:t xml:space="preserve"> coinciden con estas etiquetas</w:t>
-      </w:r>
-      <w:r>
-        <w:rPr>
-          <w:rFonts w:ascii="Arial" w:hAnsi="Arial" w:cs="Arial"/>
-          <w:color w:val="414141"/>
-          <w:sz w:val="21"/>
-          <w:szCs w:val="21"/>
-          <w:shd w:val="clear" w:color="auto" w:fill="FFFFFF"/>
-        </w:rPr>
-        <w:t xml:space="preserve"> </w:t>
+        <w:t xml:space="preserve">las técnicas de agrupamiento son no supervisadas, se va a formar y revisar si los clústeres resultantes coinciden con estas etiquetas </w:t>
       </w:r>
       <w:r>
         <w:rPr>
@@ -901,6 +820,154 @@
           <w:szCs w:val="21"/>
         </w:rPr>
         <w:t>Esto en función de las consultas realizadas en clase y en el foro.</w:t>
+      </w:r>
+    </w:p>
+    <w:p>
+      <w:pPr>
+        <w:pStyle w:val="NormalWeb"/>
+        <w:shd w:val="clear" w:color="auto" w:fill="FFFFFF"/>
+        <w:spacing w:before="0" w:beforeAutospacing="0" w:after="150" w:afterAutospacing="0"/>
+        <w:jc w:val="both"/>
+        <w:rPr>
+          <w:rFonts w:ascii="Arial" w:hAnsi="Arial" w:cs="Arial"/>
+          <w:color w:val="414141"/>
+          <w:sz w:val="21"/>
+          <w:szCs w:val="21"/>
+        </w:rPr>
+      </w:pPr>
+    </w:p>
+    <w:p>
+      <w:pPr>
+        <w:pStyle w:val="NormalWeb"/>
+        <w:shd w:val="clear" w:color="auto" w:fill="FFFFFF"/>
+        <w:spacing w:before="0" w:beforeAutospacing="0" w:after="150" w:afterAutospacing="0"/>
+        <w:jc w:val="both"/>
+        <w:rPr>
+          <w:rFonts w:ascii="Arial" w:hAnsi="Arial" w:cs="Arial"/>
+          <w:color w:val="414141"/>
+          <w:sz w:val="21"/>
+          <w:szCs w:val="21"/>
+        </w:rPr>
+      </w:pPr>
+    </w:p>
+    <w:p>
+      <w:pPr>
+        <w:pStyle w:val="NormalWeb"/>
+        <w:shd w:val="clear" w:color="auto" w:fill="FFFFFF"/>
+        <w:spacing w:before="0" w:beforeAutospacing="0" w:after="150" w:afterAutospacing="0"/>
+        <w:jc w:val="both"/>
+        <w:rPr>
+          <w:rFonts w:ascii="Arial" w:hAnsi="Arial" w:cs="Arial"/>
+          <w:color w:val="414141"/>
+          <w:sz w:val="21"/>
+          <w:szCs w:val="21"/>
+        </w:rPr>
+      </w:pPr>
+      <w:r>
+        <w:rPr>
+          <w:rFonts w:ascii="Arial" w:hAnsi="Arial" w:cs="Arial"/>
+          <w:color w:val="414141"/>
+          <w:sz w:val="21"/>
+          <w:szCs w:val="21"/>
+        </w:rPr>
+        <w:lastRenderedPageBreak/>
+        <w:t xml:space="preserve">Es necesario establece la distancia a partir de los cuales se </w:t>
+      </w:r>
+      <w:proofErr w:type="spellStart"/>
+      <w:r>
+        <w:rPr>
+          <w:rFonts w:ascii="Arial" w:hAnsi="Arial" w:cs="Arial"/>
+          <w:color w:val="414141"/>
+          <w:sz w:val="21"/>
+          <w:szCs w:val="21"/>
+        </w:rPr>
+        <w:t>detecntan</w:t>
+      </w:r>
+      <w:proofErr w:type="spellEnd"/>
+      <w:r>
+        <w:rPr>
+          <w:rFonts w:ascii="Arial" w:hAnsi="Arial" w:cs="Arial"/>
+          <w:color w:val="414141"/>
+          <w:sz w:val="21"/>
+          <w:szCs w:val="21"/>
+        </w:rPr>
+        <w:t xml:space="preserve"> las </w:t>
+      </w:r>
+      <w:proofErr w:type="spellStart"/>
+      <w:r>
+        <w:rPr>
+          <w:rFonts w:ascii="Arial" w:hAnsi="Arial" w:cs="Arial"/>
+          <w:color w:val="414141"/>
+          <w:sz w:val="21"/>
+          <w:szCs w:val="21"/>
+        </w:rPr>
+        <w:t>anomailas</w:t>
+      </w:r>
+      <w:proofErr w:type="spellEnd"/>
+      <w:r>
+        <w:rPr>
+          <w:rFonts w:ascii="Arial" w:hAnsi="Arial" w:cs="Arial"/>
+          <w:color w:val="414141"/>
+          <w:sz w:val="21"/>
+          <w:szCs w:val="21"/>
+        </w:rPr>
+        <w:t xml:space="preserve">. Depende de la interpretación. No </w:t>
+      </w:r>
+      <w:proofErr w:type="spellStart"/>
+      <w:r>
+        <w:rPr>
+          <w:rFonts w:ascii="Arial" w:hAnsi="Arial" w:cs="Arial"/>
+          <w:color w:val="414141"/>
+          <w:sz w:val="21"/>
+          <w:szCs w:val="21"/>
+        </w:rPr>
+        <w:t>e</w:t>
+      </w:r>
+      <w:proofErr w:type="spellEnd"/>
+      <w:r>
+        <w:rPr>
+          <w:rFonts w:ascii="Arial" w:hAnsi="Arial" w:cs="Arial"/>
+          <w:color w:val="414141"/>
+          <w:sz w:val="21"/>
+          <w:szCs w:val="21"/>
+        </w:rPr>
+        <w:t xml:space="preserve"> método riguroso respecto de la agrupación.</w:t>
+      </w:r>
+      <w:bookmarkStart w:id="0" w:name="_GoBack"/>
+      <w:bookmarkEnd w:id="0"/>
+    </w:p>
+    <w:p>
+      <w:pPr>
+        <w:pStyle w:val="NormalWeb"/>
+        <w:shd w:val="clear" w:color="auto" w:fill="FFFFFF"/>
+        <w:spacing w:before="0" w:beforeAutospacing="0" w:after="150" w:afterAutospacing="0"/>
+        <w:jc w:val="both"/>
+        <w:rPr>
+          <w:rFonts w:ascii="Arial" w:hAnsi="Arial" w:cs="Arial"/>
+          <w:color w:val="414141"/>
+          <w:sz w:val="21"/>
+          <w:szCs w:val="21"/>
+        </w:rPr>
+      </w:pPr>
+      <w:proofErr w:type="spellStart"/>
+      <w:r>
+        <w:rPr>
+          <w:rFonts w:ascii="Arial" w:hAnsi="Arial" w:cs="Arial"/>
+          <w:color w:val="414141"/>
+          <w:sz w:val="21"/>
+          <w:szCs w:val="21"/>
+        </w:rPr>
+        <w:t>Isolation</w:t>
+      </w:r>
+      <w:proofErr w:type="spellEnd"/>
+      <w:r>
+        <w:rPr>
+          <w:rFonts w:ascii="Arial" w:hAnsi="Arial" w:cs="Arial"/>
+          <w:color w:val="414141"/>
+          <w:sz w:val="21"/>
+          <w:szCs w:val="21"/>
+        </w:rPr>
+        <w:t xml:space="preserve"> los detecta como anomalía.</w:t>
       </w:r>
     </w:p>
     <w:p/>

</xml_diff>